<commit_message>
Corrected human error and gramaticall error on the content of the 3 advocacies
</commit_message>
<xml_diff>
--- a/advocacy1/ENVIRONMENTAL PROTECTION.docx
+++ b/advocacy1/ENVIRONMENTAL PROTECTION.docx
@@ -15,13 +15,12 @@
         <w:t>ENVIRONMENTAL PROTECTION</w:t>
       </w:r>
     </w:p>
-    <w:p/>
     <w:p>
       <w:pPr>
         <w:jc w:val="both"/>
       </w:pPr>
       <w:r>
-        <w:t>“Don’t be a problem, be the solution.” Upon entering premises of Barangay Camp Allen, several slogans are seen that are catchy to the eyes.  There are several activities that are being implemented in Barangay Camp Allen to preserve the barangay’s fresh and clean surrounding.</w:t>
+        <w:t>“Don’t be a problem, be the solution.” Upon entering the premises of Barangay Camp Allen, several slogans are seen that are catchy to the eyes.  There are several activities that are being implemented in Barangay Camp Allen to preserve the barangay’s fresh and clean surrounding.</w:t>
       </w:r>
     </w:p>
     <w:p>
@@ -29,7 +28,30 @@
         <w:jc w:val="both"/>
       </w:pPr>
       <w:r>
-        <w:t xml:space="preserve">Garbage collection is scheduled every Monday at exactly 5 o’clock in the morning until 12 noon only. Before the garbage collector dispose the garbage. Barangay Camp Allen strictly follows Republic act of 9003 (Proper waste management and segregation) wherein the residents are obligatory to segregate their wastes. Garbage collectors don’t collect garbage that are not well segregated, wherein this activity involves the residents of the community to help preserve mother earth. </w:t>
+        <w:t>Garbage collection is scheduled every Monday at exactly 5 o’clock in the morning until 12 noon only. Before the garbage collector disposes of the garbage. Barangay Camp Allen strictly follows Republic act of 9003 (Proper waste management and segregation) wherein</w:t>
+      </w:r>
+      <w:r>
+        <w:rPr>
+          <w:rStyle w:val="CommentReference"/>
+        </w:rPr>
+        <w:commentReference w:id="0"/>
+      </w:r>
+      <w:r>
+        <w:t xml:space="preserve"> the residents are obligated to segregate their wastes.</w:t>
+      </w:r>
+      <w:commentRangeStart w:id="1"/>
+      <w:r>
+        <w:t xml:space="preserve"> Garbage collectors don't collect garbage that is not well segregated, wherein this activity involves the residents of the community to help preserve mother earth.</w:t>
+      </w:r>
+      <w:commentRangeEnd w:id="1"/>
+      <w:r>
+        <w:rPr>
+          <w:rStyle w:val="CommentReference"/>
+        </w:rPr>
+        <w:commentReference w:id="2"/>
+      </w:r>
+      <w:r>
+        <w:t xml:space="preserve"> </w:t>
       </w:r>
       <w:r>
         <w:rPr>
@@ -38,7 +60,13 @@
         <w:t xml:space="preserve">“No segregation, no collection” </w:t>
       </w:r>
       <w:r>
-        <w:t xml:space="preserve">is strictly imposed. The community practices the 3Rs’s (Reuse, Reduce, Recycle) in managing their garbage. The barangay officials of this community strictly impose discipline regarding the protection of the environment. Sari-Sari stores and cafeterias have disposal garbage bags within their surroundings to avoid customers littering. Smoking in public places inside the premise of the barangay is also prohibited, in order to maintain the fresh air pollution of the barangay. Urinating in public areas, especially on the corners of the community is also prohibited.  </w:t>
+        <w:t xml:space="preserve">is strictly imposed. The community practices the 3Rs’s (Reuse, Reduce, Recycle) in managing their garbage. The barangay officials of this community strictly impose discipline regarding the protection of the environment. Sari-Sari stores and cafeterias have disposal garbage bags within their surroundings to avoid customers littering. Smoking in public places inside the premise of the barangay and urinating in public areas especially on the corners of the community are also prohibited in order to maintain the fresh air pollution of the barangay.  </w:t>
+      </w:r>
+      <w:r>
+        <w:rPr>
+          <w:rStyle w:val="CommentReference"/>
+        </w:rPr>
+        <w:commentReference w:id="1"/>
       </w:r>
     </w:p>
     <w:p>
@@ -46,7 +74,13 @@
         <w:jc w:val="both"/>
       </w:pPr>
       <w:r>
-        <w:t xml:space="preserve">Regarding the disposal of garbage, their main problem is the staging area wherein they don’t have a proper place in disposing the garbage for the whole barangay. </w:t>
+        <w:t>Regarding the disposal of garbage, their main problem is the staging area wherein they don't have a proper place in disposing of the garbage for the whole barangay.</w:t>
+      </w:r>
+      <w:r>
+        <w:rPr>
+          <w:rStyle w:val="CommentReference"/>
+        </w:rPr>
+        <w:commentReference w:id="3"/>
       </w:r>
     </w:p>
     <w:p>
@@ -61,9 +95,11 @@
       <w:pPr>
         <w:jc w:val="both"/>
       </w:pPr>
-      <w:r>
-        <w:t>Every last Saturday of the month, barangay Camp Allen has an cleaning activity which they call “</w:t>
-      </w:r>
+      <w:commentRangeStart w:id="4"/>
+      <w:r>
+        <w:t>Every last Saturday of the month, barangay Camp Allen has a cleaning activity which they call "</w:t>
+      </w:r>
+      <w:commentRangeEnd w:id="4"/>
       <w:r>
         <w:rPr>
           <w:i/>
@@ -71,31 +107,36 @@
         <w:t xml:space="preserve">Clean up drive” </w:t>
       </w:r>
       <w:r>
-        <w:t xml:space="preserve">where in barangay officials and volunteers work hands together to clean the community’s surrounding and as well maintain their barangay community garden. According to the </w:t>
-      </w:r>
-      <w:proofErr w:type="spellStart"/>
-      <w:r>
-        <w:t>punong</w:t>
-      </w:r>
-      <w:proofErr w:type="spellEnd"/>
-      <w:r>
-        <w:t xml:space="preserve"> barangay, “if ever there is a dead tree we are going to request for the DENR to remove the tree and in replace we are going to plant 30 any fruit bearing trees or plants once a year” said by </w:t>
-      </w:r>
-      <w:proofErr w:type="spellStart"/>
-      <w:r>
-        <w:t>punong</w:t>
-      </w:r>
-      <w:proofErr w:type="spellEnd"/>
-      <w:r>
-        <w:t xml:space="preserve"> barangay Maribel A. </w:t>
-      </w:r>
-      <w:proofErr w:type="spellStart"/>
-      <w:r>
-        <w:t>Estacion</w:t>
-      </w:r>
-      <w:proofErr w:type="spellEnd"/>
-      <w:r>
-        <w:t xml:space="preserve">. Regarding to health and sanitation, barangay Camp Allen conducted an encouragement to the constituents to have backyard gardens producing organic fruits and vegetables, practicing a healthy lifestyle. They also educate constituents on the awareness of dengue and other diseases such as tuberculosis that can be obtained from the environment’s cleanliness. </w:t>
+        <w:t xml:space="preserve">where in barangay officials and volunteers work for hands together to clean the community's surrounding and as well maintain their barangay community garden. </w:t>
+      </w:r>
+      <w:r>
+        <w:rPr>
+          <w:rStyle w:val="CommentReference"/>
+        </w:rPr>
+        <w:commentReference w:id="5"/>
+      </w:r>
+      <w:r>
+        <w:t>According to the punong barangay, “if ever there is a dead tree we are going to request for the DENR to remove the tree and in replace we are going to plant 30 any fruit bearing trees or plants once a year” stated by the punong barangay Maribel A. Estacion. Regard</w:t>
+      </w:r>
+      <w:commentRangeStart w:id="6"/>
+      <w:r>
+        <w:t>ing health and sanitation, barangay Camp Allen conducted an encouragement to the constituents to have backyard gardens producing organic fruits and vegetables, practicing a healthy lifestyle. They also educate constituents on the awareness of dengue and other diseases such as tuberculosis that can b</w:t>
+      </w:r>
+      <w:commentRangeEnd w:id="6"/>
+      <w:r>
+        <w:t xml:space="preserve">e obtained from the environment’s cleanliness. </w:t>
+      </w:r>
+      <w:r>
+        <w:rPr>
+          <w:rStyle w:val="CommentReference"/>
+        </w:rPr>
+        <w:commentReference w:id="4"/>
+      </w:r>
+      <w:r>
+        <w:rPr>
+          <w:rStyle w:val="CommentReference"/>
+        </w:rPr>
+        <w:commentReference w:id="6"/>
       </w:r>
     </w:p>
     <w:p>
@@ -103,12 +144,24 @@
         <w:jc w:val="both"/>
       </w:pPr>
       <w:r>
-        <w:t>Every year, barangay Camp Allen conduct tree planting involving barangay council and some volunteers so that more trees to absorb water and release oxygen to breath in. Barangay Camp Allen conducts cleaning of clog canals, gardening, search and destroying the breeding sites of mosquito and more in order to maintain the beauty of the baran</w:t>
-      </w:r>
-      <w:bookmarkStart w:id="0" w:name="_GoBack"/>
-      <w:bookmarkEnd w:id="0"/>
-      <w:r>
-        <w:t>gay’s surrounding. Hanging of tarpaulins and posting of bills in waiting sheds and in public areas are also prohibited in the premise of barangay Camp Allen because, there is a designated area for tarpaulins and bills.</w:t>
+        <w:t xml:space="preserve">Every year, barangay Camp Allen conduct tree planting involving barangay council and some volunteers so that more trees to absorb water and release oxygen to breath in. Barangay Camp Allen conducts cleaning of clog canals, gardening, search and destroying the breeding sites of mosquito and more in order to maintain the beauty </w:t>
+      </w:r>
+      <w:commentRangeStart w:id="7"/>
+      <w:r>
+        <w:t>of the barangay's surrounding. Hanging of tarpaulins and posting of bills in waiting for sheds and in public areas are also prohibited in the premise of barangay Camp Allen because there is a designated area for tarpaulins and bills.</w:t>
+      </w:r>
+      <w:commentRangeEnd w:id="7"/>
+      <w:r>
+        <w:rPr>
+          <w:rStyle w:val="CommentReference"/>
+        </w:rPr>
+        <w:commentReference w:id="8"/>
+      </w:r>
+      <w:r>
+        <w:rPr>
+          <w:rStyle w:val="CommentReference"/>
+        </w:rPr>
+        <w:commentReference w:id="7"/>
       </w:r>
     </w:p>
     <w:p>
@@ -125,7 +178,18 @@
         <w:t>No littering</w:t>
       </w:r>
       <w:r>
-        <w:t xml:space="preserve">” policy. Illegal dumping of garbage to any areas are also part of the strict rules of the barangay, when caught, the person will be penalized by the barangay according to the penalties imposed to the act he/she violated.  </w:t>
+        <w:t xml:space="preserve">” policy. Illegal dumping of garbage to any </w:t>
+      </w:r>
+      <w:commentRangeStart w:id="9"/>
+      <w:r>
+        <w:t>areas are also part of the strict rules of the barangay when caught, the person will be penalized by the barangay according to the penalties imposed to the act he/she violated.</w:t>
+      </w:r>
+      <w:commentRangeEnd w:id="9"/>
+      <w:r>
+        <w:rPr>
+          <w:rStyle w:val="CommentReference"/>
+        </w:rPr>
+        <w:commentReference w:id="9"/>
       </w:r>
     </w:p>
     <w:p>
@@ -154,7 +218,10 @@
         <w:t>”.</w:t>
       </w:r>
     </w:p>
-    <w:p/>
+    <w:p>
+      <w:bookmarkStart w:id="10" w:name="_GoBack"/>
+      <w:bookmarkEnd w:id="10"/>
+    </w:p>
     <w:sectPr>
       <w:pgSz w:w="12242" w:h="18722"/>
       <w:pgMar w:top="1440" w:right="1440" w:bottom="1440" w:left="1440" w:header="709" w:footer="709" w:gutter="0"/>
@@ -163,6 +230,96 @@
     </w:sectPr>
   </w:body>
 </w:document>
+</file>
+
+<file path=word/comments.xml><?xml version="1.0" encoding="utf-8"?>
+<w:comments xmlns:wpc="http://schemas.microsoft.com/office/word/2010/wordprocessingCanvas" xmlns:cx="http://schemas.microsoft.com/office/drawing/2014/chartex" xmlns:mc="http://schemas.openxmlformats.org/markup-compatibility/2006" xmlns:o="urn:schemas-microsoft-com:office:office" xmlns:r="http://schemas.openxmlformats.org/officeDocument/2006/relationships" xmlns:m="http://schemas.openxmlformats.org/officeDocument/2006/math" xmlns:v="urn:schemas-microsoft-com:vml" xmlns:wp14="http://schemas.microsoft.com/office/word/2010/wordprocessingDrawing" xmlns:wp="http://schemas.openxmlformats.org/drawingml/2006/wordprocessingDrawing" xmlns:w10="urn:schemas-microsoft-com:office:word" xmlns:w="http://schemas.openxmlformats.org/wordprocessingml/2006/main" xmlns:w14="http://schemas.microsoft.com/office/word/2010/wordml" xmlns:w15="http://schemas.microsoft.com/office/word/2012/wordml" xmlns:w16se="http://schemas.microsoft.com/office/word/2015/wordml/symex" xmlns:wpg="http://schemas.microsoft.com/office/word/2010/wordprocessingGroup" xmlns:wpi="http://schemas.microsoft.com/office/word/2010/wordprocessingInk" xmlns:wne="http://schemas.microsoft.com/office/word/2006/wordml" xmlns:wps="http://schemas.microsoft.com/office/word/2010/wordprocessingShape" mc:Ignorable="w14 w15 w16se wp14">
+  <w:comment w:id="0" w:author="Grammarly" w:date="2018-02-02T13:41:00Z" w:initials="G">
+    <w:p>
+      <w:r>
+        <w:t>Inserted: s of</w:t>
+      </w:r>
+    </w:p>
+  </w:comment>
+  <w:comment w:id="2" w:author="Grammarly" w:date="2018-02-02T13:41:00Z" w:initials="G">
+    <w:p>
+      <w:r>
+        <w:t>Inserted: is</w:t>
+      </w:r>
+    </w:p>
+  </w:comment>
+  <w:comment w:id="1" w:author="Grammarly" w:date="2018-02-02T13:41:00Z" w:initials="G">
+    <w:p>
+      <w:r>
+        <w:t>Deleted:are</w:t>
+      </w:r>
+    </w:p>
+  </w:comment>
+  <w:comment w:id="3" w:author="Grammarly" w:date="2018-02-02T13:41:00Z" w:initials="G">
+    <w:p>
+      <w:r>
+        <w:t>Inserted:  of</w:t>
+      </w:r>
+    </w:p>
+  </w:comment>
+  <w:comment w:id="5" w:author="Grammarly" w:date="2018-02-02T13:41:00Z" w:initials="G">
+    <w:p>
+      <w:r>
+        <w:t>Inserted:  for</w:t>
+      </w:r>
+    </w:p>
+  </w:comment>
+  <w:comment w:id="4" w:author="Grammarly" w:date="2018-02-02T13:41:00Z" w:initials="G">
+    <w:p>
+      <w:r>
+        <w:t>Deleted:n</w:t>
+      </w:r>
+    </w:p>
+  </w:comment>
+  <w:comment w:id="6" w:author="Grammarly" w:date="2018-02-02T13:41:00Z" w:initials="G">
+    <w:p>
+      <w:r>
+        <w:t>Deleted: to</w:t>
+      </w:r>
+    </w:p>
+  </w:comment>
+  <w:comment w:id="8" w:author="Grammarly" w:date="2018-02-02T13:41:00Z" w:initials="G">
+    <w:p>
+      <w:r>
+        <w:t xml:space="preserve">Inserted: for </w:t>
+      </w:r>
+    </w:p>
+  </w:comment>
+  <w:comment w:id="7" w:author="Grammarly" w:date="2018-02-02T13:41:00Z" w:initials="G">
+    <w:p>
+      <w:r>
+        <w:t>Deleted:,</w:t>
+      </w:r>
+    </w:p>
+  </w:comment>
+  <w:comment w:id="9" w:author="Grammarly" w:date="2018-02-02T13:41:00Z" w:initials="G">
+    <w:p>
+      <w:r>
+        <w:t>Deleted:,</w:t>
+      </w:r>
+    </w:p>
+  </w:comment>
+</w:comments>
+</file>
+
+<file path=word/commentsExtended.xml><?xml version="1.0" encoding="utf-8"?>
+<w15:commentsEx xmlns:wpc="http://schemas.microsoft.com/office/word/2010/wordprocessingCanvas" xmlns:cx="http://schemas.microsoft.com/office/drawing/2014/chartex" xmlns:mc="http://schemas.openxmlformats.org/markup-compatibility/2006" xmlns:o="urn:schemas-microsoft-com:office:office" xmlns:r="http://schemas.openxmlformats.org/officeDocument/2006/relationships" xmlns:m="http://schemas.openxmlformats.org/officeDocument/2006/math" xmlns:v="urn:schemas-microsoft-com:vml" xmlns:wp14="http://schemas.microsoft.com/office/word/2010/wordprocessingDrawing" xmlns:wp="http://schemas.openxmlformats.org/drawingml/2006/wordprocessingDrawing" xmlns:w10="urn:schemas-microsoft-com:office:word" xmlns:w="http://schemas.openxmlformats.org/wordprocessingml/2006/main" xmlns:w14="http://schemas.microsoft.com/office/word/2010/wordml" xmlns:w15="http://schemas.microsoft.com/office/word/2012/wordml" xmlns:w16se="http://schemas.microsoft.com/office/word/2015/wordml/symex" xmlns:wpg="http://schemas.microsoft.com/office/word/2010/wordprocessingGroup" xmlns:wpi="http://schemas.microsoft.com/office/word/2010/wordprocessingInk" xmlns:wne="http://schemas.microsoft.com/office/word/2006/wordml" xmlns:wps="http://schemas.microsoft.com/office/word/2010/wordprocessingShape" mc:Ignorable="w14 w15 w16se wp14">
+  <w15:commentEx w15:paraId="189E1306" w15:done="0"/>
+  <w15:commentEx w15:paraId="034C85D4" w15:done="0"/>
+  <w15:commentEx w15:paraId="29B6D5C8" w15:done="0"/>
+  <w15:commentEx w15:paraId="6634233C" w15:done="0"/>
+  <w15:commentEx w15:paraId="7938B3DF" w15:done="0"/>
+  <w15:commentEx w15:paraId="0F59749D" w15:done="0"/>
+  <w15:commentEx w15:paraId="75DB7596" w15:done="0"/>
+  <w15:commentEx w15:paraId="7F3AF16D" w15:done="0"/>
+  <w15:commentEx w15:paraId="134CDF35" w15:done="0"/>
+  <w15:commentEx w15:paraId="071BAA6E" w15:done="0"/>
+</w15:commentsEx>
 </file>
 
 <file path=word/styles.xml><?xml version="1.0" encoding="utf-8"?>
@@ -222,7 +379,7 @@
     <w:lsdException w:name="envelope address" w:semiHidden="1" w:unhideWhenUsed="1"/>
     <w:lsdException w:name="envelope return" w:semiHidden="1" w:unhideWhenUsed="1"/>
     <w:lsdException w:name="footnote reference" w:semiHidden="1" w:unhideWhenUsed="1"/>
-    <w:lsdException w:name="annotation reference" w:semiHidden="1" w:unhideWhenUsed="1"/>
+    <w:lsdException w:name="annotation reference" w:semiHidden="1" w:uiPriority="0" w:unhideWhenUsed="1"/>
     <w:lsdException w:name="line number" w:semiHidden="1" w:unhideWhenUsed="1"/>
     <w:lsdException w:name="page number" w:semiHidden="1" w:unhideWhenUsed="1"/>
     <w:lsdException w:name="endnote reference" w:semiHidden="1" w:unhideWhenUsed="1"/>
@@ -558,7 +715,7 @@
   <w:style w:type="paragraph" w:default="1" w:styleId="Normal">
     <w:name w:val="Normal"/>
     <w:qFormat/>
-    <w:rsid w:val="003E742D"/>
+    <w:rsid w:val="009142C9"/>
   </w:style>
   <w:style w:type="character" w:default="1" w:styleId="DefaultParagraphFont">
     <w:name w:val="Default Paragraph Font"/>
@@ -586,6 +743,45 @@
     <w:uiPriority w:val="99"/>
     <w:semiHidden/>
     <w:unhideWhenUsed/>
+  </w:style>
+  <w:style w:type="character" w:styleId="CommentReference">
+    <w:name w:val="annotation reference"/>
+    <w:basedOn w:val="DefaultParagraphFont"/>
+    <w:rsid w:val="009142C9"/>
+    <w:rPr>
+      <w:sz w:val="16"/>
+      <w:szCs w:val="16"/>
+    </w:rPr>
+  </w:style>
+  <w:style w:type="paragraph" w:styleId="BalloonText">
+    <w:name w:val="Balloon Text"/>
+    <w:basedOn w:val="Normal"/>
+    <w:link w:val="BalloonTextChar"/>
+    <w:uiPriority w:val="99"/>
+    <w:semiHidden/>
+    <w:unhideWhenUsed/>
+    <w:rsid w:val="009142C9"/>
+    <w:pPr>
+      <w:spacing w:after="0" w:line="240" w:lineRule="auto"/>
+    </w:pPr>
+    <w:rPr>
+      <w:rFonts w:ascii="Segoe UI" w:hAnsi="Segoe UI" w:cs="Segoe UI"/>
+      <w:sz w:val="18"/>
+      <w:szCs w:val="18"/>
+    </w:rPr>
+  </w:style>
+  <w:style w:type="character" w:customStyle="1" w:styleId="BalloonTextChar">
+    <w:name w:val="Balloon Text Char"/>
+    <w:basedOn w:val="DefaultParagraphFont"/>
+    <w:link w:val="BalloonText"/>
+    <w:uiPriority w:val="99"/>
+    <w:semiHidden/>
+    <w:rsid w:val="009142C9"/>
+    <w:rPr>
+      <w:rFonts w:ascii="Segoe UI" w:hAnsi="Segoe UI" w:cs="Segoe UI"/>
+      <w:sz w:val="18"/>
+      <w:szCs w:val="18"/>
+    </w:rPr>
   </w:style>
 </w:styles>
 </file>

</xml_diff>